<commit_message>
finalization of project and report
</commit_message>
<xml_diff>
--- a/Report.docx
+++ b/Report.docx
@@ -307,7 +307,7 @@
         <w:rPr>
           <w:lang w:val="en-US"/>
         </w:rPr>
-        <w:t>and the result is as following:</w:t>
+        <w:t xml:space="preserve">and the result is as following and it run in GPU mode in Udacity environment. </w:t>
       </w:r>
     </w:p>
     <w:p>
@@ -782,8 +782,6 @@
         </w:rPr>
         <w:t>The other results are not listed here since the process is cancelled during run time since the process takes too long time. (tried architectures 128*128,128*256,256*128)</w:t>
       </w:r>
-      <w:bookmarkStart w:id="0" w:name="_GoBack"/>
-      <w:bookmarkEnd w:id="0"/>
     </w:p>
     <w:p>
       <w:pPr>
@@ -796,7 +794,25 @@
         <w:rPr>
           <w:lang w:val="en-US"/>
         </w:rPr>
-        <w:t>When we built the environment as 256*128, the agent solved 128 episodes in 2917 seconds.</w:t>
+        <w:t xml:space="preserve">Therefore, for this project is chosen an architecture </w:t>
+      </w:r>
+      <w:r>
+        <w:rPr>
+          <w:lang w:val="en-US"/>
+        </w:rPr>
+        <w:t>256</w:t>
+      </w:r>
+      <w:r>
+        <w:rPr>
+          <w:lang w:val="en-US"/>
+        </w:rPr>
+        <w:t>*128</w:t>
+      </w:r>
+      <w:r>
+        <w:rPr>
+          <w:lang w:val="en-US"/>
+        </w:rPr>
+        <w:t xml:space="preserve"> due to time concern.</w:t>
       </w:r>
     </w:p>
     <w:p>
@@ -806,12 +822,6 @@
           <w:lang w:val="en-US"/>
         </w:rPr>
       </w:pPr>
-      <w:r>
-        <w:rPr>
-          <w:lang w:val="en-US"/>
-        </w:rPr>
-        <w:t xml:space="preserve">The time is increased in 256*128 architecture but the difference between episodes are become less which means that more stable training appeared. </w:t>
-      </w:r>
     </w:p>
     <w:p>
       <w:pPr>
@@ -820,18 +830,6 @@
           <w:lang w:val="en-US"/>
         </w:rPr>
       </w:pPr>
-      <w:r>
-        <w:rPr>
-          <w:lang w:val="en-US"/>
-        </w:rPr>
-        <w:t>The architecture of 128*56 cannot solved in logical range so it is stopped and eliminated since it become as average score 8 in 405</w:t>
-      </w:r>
-      <w:r>
-        <w:rPr>
-          <w:lang w:val="en-US"/>
-        </w:rPr>
-        <w:t>8 seconds so time was too much.</w:t>
-      </w:r>
     </w:p>
     <w:p>
       <w:pPr>
@@ -840,30 +838,673 @@
           <w:lang w:val="en-US"/>
         </w:rPr>
       </w:pPr>
-      <w:r>
-        <w:rPr>
-          <w:lang w:val="en-US"/>
-        </w:rPr>
-        <w:t xml:space="preserve">Therefore, for this project is chosen an architecture </w:t>
-      </w:r>
-      <w:r>
-        <w:rPr>
-          <w:lang w:val="en-US"/>
-        </w:rPr>
-        <w:t>256</w:t>
-      </w:r>
-      <w:r>
-        <w:rPr>
-          <w:lang w:val="en-US"/>
-        </w:rPr>
-        <w:t>*128</w:t>
-      </w:r>
-      <w:r>
-        <w:rPr>
-          <w:lang w:val="en-US"/>
-        </w:rPr>
-        <w:t xml:space="preserve"> due to time concern.</w:t>
-      </w:r>
+    </w:p>
+    <w:p>
+      <w:pPr>
+        <w:rPr>
+          <w:lang w:val="en-US"/>
+        </w:rPr>
+      </w:pPr>
+    </w:p>
+    <w:tbl>
+      <w:tblPr>
+        <w:tblW w:w="0" w:type="auto"/>
+        <w:shd w:val="clear" w:color="auto" w:fill="FFFFFF"/>
+        <w:tblCellMar>
+          <w:top w:w="15" w:type="dxa"/>
+          <w:left w:w="15" w:type="dxa"/>
+          <w:bottom w:w="15" w:type="dxa"/>
+          <w:right w:w="15" w:type="dxa"/>
+        </w:tblCellMar>
+        <w:tblLook w:val="04A0" w:firstRow="1" w:lastRow="0" w:firstColumn="1" w:lastColumn="0" w:noHBand="0" w:noVBand="1"/>
+      </w:tblPr>
+      <w:tblGrid>
+        <w:gridCol w:w="2314"/>
+        <w:gridCol w:w="1994"/>
+        <w:gridCol w:w="1994"/>
+      </w:tblGrid>
+      <w:tr>
+        <w:trPr>
+          <w:gridAfter w:val="1"/>
+        </w:trPr>
+        <w:tc>
+          <w:tcPr>
+            <w:tcW w:w="0" w:type="auto"/>
+            <w:gridSpan w:val="2"/>
+            <w:shd w:val="clear" w:color="auto" w:fill="FFFFFF"/>
+            <w:vAlign w:val="center"/>
+            <w:hideMark/>
+          </w:tcPr>
+          <w:p>
+            <w:pPr>
+              <w:spacing w:after="0" w:line="240" w:lineRule="auto"/>
+              <w:rPr>
+                <w:rFonts w:ascii="Times New Roman" w:eastAsia="Times New Roman" w:hAnsi="Times New Roman" w:cs="Times New Roman"/>
+                <w:sz w:val="24"/>
+                <w:szCs w:val="24"/>
+                <w:lang w:eastAsia="tr-TR"/>
+              </w:rPr>
+            </w:pPr>
+          </w:p>
+        </w:tc>
+      </w:tr>
+      <w:tr>
+        <w:trPr>
+          <w:gridAfter w:val="2"/>
+          <w:wAfter w:w="3988" w:type="dxa"/>
+        </w:trPr>
+        <w:tc>
+          <w:tcPr>
+            <w:tcW w:w="2314" w:type="dxa"/>
+            <w:shd w:val="clear" w:color="auto" w:fill="FFFFFF"/>
+            <w:tcMar>
+              <w:top w:w="0" w:type="dxa"/>
+              <w:left w:w="150" w:type="dxa"/>
+              <w:bottom w:w="0" w:type="dxa"/>
+              <w:right w:w="150" w:type="dxa"/>
+            </w:tcMar>
+            <w:hideMark/>
+          </w:tcPr>
+          <w:p>
+            <w:pPr>
+              <w:ind w:right="-356"/>
+              <w:rPr>
+                <w:b/>
+                <w:lang w:val="en-US"/>
+              </w:rPr>
+            </w:pPr>
+            <w:r>
+              <w:rPr>
+                <w:b/>
+                <w:lang w:val="en-US"/>
+              </w:rPr>
+              <w:t>BUFFER_SIZE=</w:t>
+            </w:r>
+            <w:proofErr w:type="spellStart"/>
+            <w:r>
+              <w:rPr>
+                <w:b/>
+                <w:lang w:val="en-US"/>
+              </w:rPr>
+              <w:t>int</w:t>
+            </w:r>
+            <w:proofErr w:type="spellEnd"/>
+            <w:r>
+              <w:rPr>
+                <w:b/>
+                <w:lang w:val="en-US"/>
+              </w:rPr>
+              <w:t>(1e6)</w:t>
+            </w:r>
+          </w:p>
+        </w:tc>
+      </w:tr>
+      <w:tr>
+        <w:trPr>
+          <w:gridAfter w:val="2"/>
+          <w:wAfter w:w="3988" w:type="dxa"/>
+        </w:trPr>
+        <w:tc>
+          <w:tcPr>
+            <w:tcW w:w="2314" w:type="dxa"/>
+            <w:shd w:val="clear" w:color="auto" w:fill="FFFFFF"/>
+            <w:tcMar>
+              <w:top w:w="0" w:type="dxa"/>
+              <w:left w:w="150" w:type="dxa"/>
+              <w:bottom w:w="0" w:type="dxa"/>
+              <w:right w:w="150" w:type="dxa"/>
+            </w:tcMar>
+          </w:tcPr>
+          <w:p>
+            <w:pPr>
+              <w:ind w:right="-356"/>
+              <w:rPr>
+                <w:b/>
+                <w:lang w:val="en-US"/>
+              </w:rPr>
+            </w:pPr>
+            <w:r>
+              <w:rPr>
+                <w:b/>
+                <w:lang w:val="en-US"/>
+              </w:rPr>
+              <w:t>BATCH_SIZE=128</w:t>
+            </w:r>
+          </w:p>
+        </w:tc>
+      </w:tr>
+      <w:tr>
+        <w:trPr>
+          <w:gridAfter w:val="1"/>
+        </w:trPr>
+        <w:tc>
+          <w:tcPr>
+            <w:tcW w:w="2314" w:type="dxa"/>
+            <w:shd w:val="clear" w:color="auto" w:fill="FFFFFF"/>
+            <w:noWrap/>
+            <w:tcMar>
+              <w:top w:w="0" w:type="dxa"/>
+              <w:left w:w="150" w:type="dxa"/>
+              <w:bottom w:w="0" w:type="dxa"/>
+              <w:right w:w="150" w:type="dxa"/>
+            </w:tcMar>
+            <w:hideMark/>
+          </w:tcPr>
+          <w:p>
+            <w:pPr>
+              <w:ind w:right="-356"/>
+              <w:rPr>
+                <w:b/>
+                <w:lang w:val="en-US"/>
+              </w:rPr>
+            </w:pPr>
+            <w:r>
+              <w:rPr>
+                <w:b/>
+                <w:lang w:val="en-US"/>
+              </w:rPr>
+              <w:t xml:space="preserve">GAMMA=0.99     </w:t>
+            </w:r>
+          </w:p>
+        </w:tc>
+        <w:tc>
+          <w:tcPr>
+            <w:tcW w:w="0" w:type="auto"/>
+            <w:shd w:val="clear" w:color="auto" w:fill="FFFFFF"/>
+            <w:tcMar>
+              <w:top w:w="0" w:type="dxa"/>
+              <w:left w:w="150" w:type="dxa"/>
+              <w:bottom w:w="0" w:type="dxa"/>
+              <w:right w:w="150" w:type="dxa"/>
+            </w:tcMar>
+          </w:tcPr>
+          <w:p>
+            <w:pPr>
+              <w:ind w:right="-356"/>
+              <w:rPr>
+                <w:b/>
+                <w:lang w:val="en-US"/>
+              </w:rPr>
+            </w:pPr>
+          </w:p>
+        </w:tc>
+      </w:tr>
+      <w:tr>
+        <w:trPr>
+          <w:gridAfter w:val="1"/>
+        </w:trPr>
+        <w:tc>
+          <w:tcPr>
+            <w:tcW w:w="2314" w:type="dxa"/>
+            <w:shd w:val="clear" w:color="auto" w:fill="FFFFFF"/>
+            <w:noWrap/>
+            <w:tcMar>
+              <w:top w:w="0" w:type="dxa"/>
+              <w:left w:w="150" w:type="dxa"/>
+              <w:bottom w:w="0" w:type="dxa"/>
+              <w:right w:w="150" w:type="dxa"/>
+            </w:tcMar>
+            <w:hideMark/>
+          </w:tcPr>
+          <w:p>
+            <w:pPr>
+              <w:ind w:right="-356"/>
+              <w:rPr>
+                <w:b/>
+                <w:lang w:val="en-US"/>
+              </w:rPr>
+            </w:pPr>
+            <w:r>
+              <w:rPr>
+                <w:b/>
+                <w:lang w:val="en-US"/>
+              </w:rPr>
+              <w:t>TAU=1e-3</w:t>
+            </w:r>
+          </w:p>
+        </w:tc>
+        <w:tc>
+          <w:tcPr>
+            <w:tcW w:w="0" w:type="auto"/>
+            <w:shd w:val="clear" w:color="auto" w:fill="FFFFFF"/>
+            <w:tcMar>
+              <w:top w:w="0" w:type="dxa"/>
+              <w:left w:w="150" w:type="dxa"/>
+              <w:bottom w:w="0" w:type="dxa"/>
+              <w:right w:w="150" w:type="dxa"/>
+            </w:tcMar>
+          </w:tcPr>
+          <w:p>
+            <w:pPr>
+              <w:ind w:right="-356"/>
+              <w:rPr>
+                <w:b/>
+                <w:lang w:val="en-US"/>
+              </w:rPr>
+            </w:pPr>
+          </w:p>
+        </w:tc>
+      </w:tr>
+      <w:tr>
+        <w:trPr>
+          <w:gridAfter w:val="1"/>
+        </w:trPr>
+        <w:tc>
+          <w:tcPr>
+            <w:tcW w:w="2314" w:type="dxa"/>
+            <w:shd w:val="clear" w:color="auto" w:fill="FFFFFF"/>
+            <w:noWrap/>
+            <w:tcMar>
+              <w:top w:w="0" w:type="dxa"/>
+              <w:left w:w="150" w:type="dxa"/>
+              <w:bottom w:w="0" w:type="dxa"/>
+              <w:right w:w="150" w:type="dxa"/>
+            </w:tcMar>
+            <w:hideMark/>
+          </w:tcPr>
+          <w:p>
+            <w:pPr>
+              <w:ind w:right="-356"/>
+              <w:rPr>
+                <w:b/>
+                <w:lang w:val="en-US"/>
+              </w:rPr>
+            </w:pPr>
+            <w:r>
+              <w:rPr>
+                <w:b/>
+                <w:lang w:val="en-US"/>
+              </w:rPr>
+              <w:t xml:space="preserve">LR_ACTOR=1e-4     </w:t>
+            </w:r>
+          </w:p>
+        </w:tc>
+        <w:tc>
+          <w:tcPr>
+            <w:tcW w:w="0" w:type="auto"/>
+            <w:shd w:val="clear" w:color="auto" w:fill="FFFFFF"/>
+            <w:tcMar>
+              <w:top w:w="0" w:type="dxa"/>
+              <w:left w:w="150" w:type="dxa"/>
+              <w:bottom w:w="0" w:type="dxa"/>
+              <w:right w:w="150" w:type="dxa"/>
+            </w:tcMar>
+          </w:tcPr>
+          <w:p>
+            <w:pPr>
+              <w:ind w:right="-356"/>
+              <w:rPr>
+                <w:b/>
+                <w:lang w:val="en-US"/>
+              </w:rPr>
+            </w:pPr>
+          </w:p>
+        </w:tc>
+      </w:tr>
+      <w:tr>
+        <w:trPr>
+          <w:gridAfter w:val="1"/>
+        </w:trPr>
+        <w:tc>
+          <w:tcPr>
+            <w:tcW w:w="2314" w:type="dxa"/>
+            <w:shd w:val="clear" w:color="auto" w:fill="FFFFFF"/>
+            <w:noWrap/>
+            <w:tcMar>
+              <w:top w:w="0" w:type="dxa"/>
+              <w:left w:w="150" w:type="dxa"/>
+              <w:bottom w:w="0" w:type="dxa"/>
+              <w:right w:w="150" w:type="dxa"/>
+            </w:tcMar>
+            <w:hideMark/>
+          </w:tcPr>
+          <w:p>
+            <w:pPr>
+              <w:ind w:right="-356"/>
+              <w:rPr>
+                <w:b/>
+                <w:lang w:val="en-US"/>
+              </w:rPr>
+            </w:pPr>
+            <w:r>
+              <w:rPr>
+                <w:b/>
+                <w:lang w:val="en-US"/>
+              </w:rPr>
+              <w:t xml:space="preserve">LR_CRITIC=1e-3      </w:t>
+            </w:r>
+          </w:p>
+        </w:tc>
+        <w:tc>
+          <w:tcPr>
+            <w:tcW w:w="0" w:type="auto"/>
+            <w:shd w:val="clear" w:color="auto" w:fill="FFFFFF"/>
+            <w:tcMar>
+              <w:top w:w="0" w:type="dxa"/>
+              <w:left w:w="150" w:type="dxa"/>
+              <w:bottom w:w="0" w:type="dxa"/>
+              <w:right w:w="150" w:type="dxa"/>
+            </w:tcMar>
+          </w:tcPr>
+          <w:p>
+            <w:pPr>
+              <w:ind w:right="-356"/>
+              <w:rPr>
+                <w:b/>
+                <w:lang w:val="en-US"/>
+              </w:rPr>
+            </w:pPr>
+          </w:p>
+        </w:tc>
+      </w:tr>
+      <w:tr>
+        <w:trPr>
+          <w:gridAfter w:val="1"/>
+        </w:trPr>
+        <w:tc>
+          <w:tcPr>
+            <w:tcW w:w="2314" w:type="dxa"/>
+            <w:shd w:val="clear" w:color="auto" w:fill="FFFFFF"/>
+            <w:noWrap/>
+            <w:tcMar>
+              <w:top w:w="0" w:type="dxa"/>
+              <w:left w:w="150" w:type="dxa"/>
+              <w:bottom w:w="0" w:type="dxa"/>
+              <w:right w:w="150" w:type="dxa"/>
+            </w:tcMar>
+            <w:hideMark/>
+          </w:tcPr>
+          <w:p>
+            <w:pPr>
+              <w:ind w:right="-356"/>
+              <w:rPr>
+                <w:b/>
+                <w:lang w:val="en-US"/>
+              </w:rPr>
+            </w:pPr>
+            <w:r>
+              <w:rPr>
+                <w:b/>
+                <w:lang w:val="en-US"/>
+              </w:rPr>
+              <w:t>WEIGHT_DECAY=0</w:t>
+            </w:r>
+          </w:p>
+        </w:tc>
+        <w:tc>
+          <w:tcPr>
+            <w:tcW w:w="0" w:type="auto"/>
+            <w:shd w:val="clear" w:color="auto" w:fill="FFFFFF"/>
+            <w:tcMar>
+              <w:top w:w="0" w:type="dxa"/>
+              <w:left w:w="150" w:type="dxa"/>
+              <w:bottom w:w="0" w:type="dxa"/>
+              <w:right w:w="150" w:type="dxa"/>
+            </w:tcMar>
+          </w:tcPr>
+          <w:p>
+            <w:pPr>
+              <w:ind w:right="-356"/>
+              <w:rPr>
+                <w:b/>
+                <w:lang w:val="en-US"/>
+              </w:rPr>
+            </w:pPr>
+          </w:p>
+        </w:tc>
+      </w:tr>
+      <w:tr>
+        <w:trPr>
+          <w:gridAfter w:val="1"/>
+        </w:trPr>
+        <w:tc>
+          <w:tcPr>
+            <w:tcW w:w="2314" w:type="dxa"/>
+            <w:shd w:val="clear" w:color="auto" w:fill="FFFFFF"/>
+            <w:noWrap/>
+            <w:tcMar>
+              <w:top w:w="0" w:type="dxa"/>
+              <w:left w:w="150" w:type="dxa"/>
+              <w:bottom w:w="0" w:type="dxa"/>
+              <w:right w:w="150" w:type="dxa"/>
+            </w:tcMar>
+            <w:hideMark/>
+          </w:tcPr>
+          <w:p>
+            <w:pPr>
+              <w:ind w:right="-356"/>
+              <w:rPr>
+                <w:b/>
+                <w:lang w:val="en-US"/>
+              </w:rPr>
+            </w:pPr>
+            <w:r>
+              <w:rPr>
+                <w:b/>
+                <w:lang w:val="en-US"/>
+              </w:rPr>
+              <w:t>RANDOM_SEED=0</w:t>
+            </w:r>
+          </w:p>
+          <w:p>
+            <w:pPr>
+              <w:ind w:right="-356"/>
+              <w:rPr>
+                <w:b/>
+                <w:lang w:val="en-US"/>
+              </w:rPr>
+            </w:pPr>
+            <w:proofErr w:type="spellStart"/>
+            <w:r>
+              <w:rPr>
+                <w:b/>
+                <w:lang w:val="en-US"/>
+              </w:rPr>
+              <w:t>QUNoise_theta</w:t>
+            </w:r>
+            <w:proofErr w:type="spellEnd"/>
+            <w:r>
+              <w:rPr>
+                <w:b/>
+                <w:lang w:val="en-US"/>
+              </w:rPr>
+              <w:t xml:space="preserve"> = 0</w:t>
+            </w:r>
+            <w:r>
+              <w:rPr>
+                <w:b/>
+                <w:lang w:val="en-US"/>
+              </w:rPr>
+              <w:t>.15</w:t>
+            </w:r>
+            <w:r>
+              <w:rPr>
+                <w:b/>
+                <w:lang w:val="en-US"/>
+              </w:rPr>
+              <w:tab/>
+            </w:r>
+          </w:p>
+          <w:p>
+            <w:pPr>
+              <w:ind w:right="-356"/>
+              <w:rPr>
+                <w:b/>
+                <w:lang w:val="en-US"/>
+              </w:rPr>
+            </w:pPr>
+            <w:proofErr w:type="spellStart"/>
+            <w:r>
+              <w:rPr>
+                <w:b/>
+                <w:lang w:val="en-US"/>
+              </w:rPr>
+              <w:t>QUNoise_sigma</w:t>
+            </w:r>
+            <w:proofErr w:type="spellEnd"/>
+            <w:r>
+              <w:rPr>
+                <w:b/>
+                <w:lang w:val="en-US"/>
+              </w:rPr>
+              <w:t xml:space="preserve"> = 0</w:t>
+            </w:r>
+            <w:r>
+              <w:rPr>
+                <w:b/>
+                <w:lang w:val="en-US"/>
+              </w:rPr>
+              <w:t>.2</w:t>
+            </w:r>
+            <w:r>
+              <w:rPr>
+                <w:b/>
+                <w:lang w:val="en-US"/>
+              </w:rPr>
+              <w:tab/>
+            </w:r>
+          </w:p>
+        </w:tc>
+        <w:tc>
+          <w:tcPr>
+            <w:tcW w:w="0" w:type="auto"/>
+            <w:shd w:val="clear" w:color="auto" w:fill="FFFFFF"/>
+            <w:tcMar>
+              <w:top w:w="0" w:type="dxa"/>
+              <w:left w:w="150" w:type="dxa"/>
+              <w:bottom w:w="0" w:type="dxa"/>
+              <w:right w:w="150" w:type="dxa"/>
+            </w:tcMar>
+          </w:tcPr>
+          <w:p>
+            <w:pPr>
+              <w:ind w:right="-356"/>
+              <w:rPr>
+                <w:b/>
+                <w:lang w:val="en-US"/>
+              </w:rPr>
+            </w:pPr>
+          </w:p>
+        </w:tc>
+      </w:tr>
+      <w:tr>
+        <w:trPr>
+          <w:gridAfter w:val="1"/>
+        </w:trPr>
+        <w:tc>
+          <w:tcPr>
+            <w:tcW w:w="2314" w:type="dxa"/>
+            <w:shd w:val="clear" w:color="auto" w:fill="FFFFFF"/>
+            <w:noWrap/>
+            <w:tcMar>
+              <w:top w:w="0" w:type="dxa"/>
+              <w:left w:w="150" w:type="dxa"/>
+              <w:bottom w:w="0" w:type="dxa"/>
+              <w:right w:w="150" w:type="dxa"/>
+            </w:tcMar>
+          </w:tcPr>
+          <w:p>
+            <w:pPr>
+              <w:ind w:right="-356"/>
+              <w:rPr>
+                <w:b/>
+                <w:lang w:val="en-US"/>
+              </w:rPr>
+            </w:pPr>
+          </w:p>
+        </w:tc>
+        <w:tc>
+          <w:tcPr>
+            <w:tcW w:w="0" w:type="auto"/>
+            <w:shd w:val="clear" w:color="auto" w:fill="FFFFFF"/>
+            <w:tcMar>
+              <w:top w:w="0" w:type="dxa"/>
+              <w:left w:w="150" w:type="dxa"/>
+              <w:bottom w:w="0" w:type="dxa"/>
+              <w:right w:w="150" w:type="dxa"/>
+            </w:tcMar>
+          </w:tcPr>
+          <w:p>
+            <w:pPr>
+              <w:ind w:right="-356"/>
+              <w:rPr>
+                <w:b/>
+                <w:lang w:val="en-US"/>
+              </w:rPr>
+            </w:pPr>
+          </w:p>
+        </w:tc>
+      </w:tr>
+      <w:tr>
+        <w:tc>
+          <w:tcPr>
+            <w:tcW w:w="4308" w:type="dxa"/>
+            <w:gridSpan w:val="2"/>
+            <w:shd w:val="clear" w:color="auto" w:fill="FFFFFF"/>
+            <w:noWrap/>
+            <w:tcMar>
+              <w:top w:w="0" w:type="dxa"/>
+              <w:left w:w="150" w:type="dxa"/>
+              <w:bottom w:w="0" w:type="dxa"/>
+              <w:right w:w="150" w:type="dxa"/>
+            </w:tcMar>
+            <w:hideMark/>
+          </w:tcPr>
+          <w:p>
+            <w:pPr>
+              <w:ind w:right="-356"/>
+              <w:rPr>
+                <w:b/>
+                <w:lang w:val="en-US"/>
+              </w:rPr>
+            </w:pPr>
+          </w:p>
+        </w:tc>
+        <w:tc>
+          <w:tcPr>
+            <w:tcW w:w="0" w:type="auto"/>
+            <w:shd w:val="clear" w:color="auto" w:fill="FFFFFF"/>
+            <w:vAlign w:val="center"/>
+            <w:hideMark/>
+          </w:tcPr>
+          <w:p>
+            <w:pPr>
+              <w:ind w:right="-356"/>
+              <w:rPr>
+                <w:b/>
+                <w:lang w:val="en-US"/>
+              </w:rPr>
+            </w:pPr>
+          </w:p>
+        </w:tc>
+      </w:tr>
+    </w:tbl>
+    <w:p>
+      <w:pPr>
+        <w:pStyle w:val="Heading2"/>
+        <w:rPr>
+          <w:lang w:val="en-US"/>
+        </w:rPr>
+      </w:pPr>
+      <w:r>
+        <w:rPr>
+          <w:lang w:val="en-US"/>
+        </w:rPr>
+        <w:t>Problems During Project</w:t>
+      </w:r>
+      <w:r>
+        <w:rPr>
+          <w:lang w:val="en-US"/>
+        </w:rPr>
+        <w:t>:</w:t>
+      </w:r>
+    </w:p>
+    <w:p>
+      <w:pPr>
+        <w:rPr>
+          <w:lang w:val="en-US"/>
+        </w:rPr>
+      </w:pPr>
     </w:p>
     <w:p>
       <w:pPr>
@@ -872,418 +1513,68 @@
           <w:lang w:val="en-US"/>
         </w:rPr>
       </w:pPr>
-    </w:p>
-    <w:p>
-      <w:pPr>
-        <w:rPr>
-          <w:lang w:val="en-US"/>
-        </w:rPr>
-      </w:pPr>
-      <w:r>
-        <w:rPr>
-          <w:lang w:val="en-US"/>
-        </w:rPr>
-        <w:t>These values are directly used from dqn_agent.py</w:t>
-      </w:r>
-    </w:p>
-    <w:p>
-      <w:pPr>
-        <w:rPr>
-          <w:b/>
-          <w:lang w:val="en-US"/>
-        </w:rPr>
-      </w:pPr>
-      <w:r>
-        <w:rPr>
-          <w:b/>
-          <w:lang w:val="en-US"/>
-        </w:rPr>
-        <w:t xml:space="preserve">BUFFER_SIZE = </w:t>
-      </w:r>
-      <w:proofErr w:type="spellStart"/>
-      <w:r>
-        <w:rPr>
-          <w:b/>
-          <w:lang w:val="en-US"/>
-        </w:rPr>
-        <w:t>int</w:t>
-      </w:r>
-      <w:proofErr w:type="spellEnd"/>
-      <w:r>
-        <w:rPr>
-          <w:b/>
-          <w:lang w:val="en-US"/>
-        </w:rPr>
-        <w:t xml:space="preserve">(1e5) </w:t>
-      </w:r>
-      <w:r>
-        <w:rPr>
-          <w:b/>
+      <w:r>
+        <w:rPr>
+          <w:lang w:val="en-US"/>
+        </w:rPr>
+        <w:t xml:space="preserve">During the project, there were two different difficulty. First one was </w:t>
+      </w:r>
+      <w:r>
+        <w:rPr>
+          <w:lang w:val="en-US"/>
+        </w:rPr>
+        <w:t>network size</w:t>
+      </w:r>
+      <w:r>
+        <w:rPr>
+          <w:lang w:val="en-US"/>
+        </w:rPr>
+        <w:t xml:space="preserve"> p</w:t>
+      </w:r>
+      <w:r>
+        <w:rPr>
+          <w:lang w:val="en-US"/>
+        </w:rPr>
+        <w:t>roblem.</w:t>
+      </w:r>
+      <w:r>
+        <w:rPr>
+          <w:lang w:val="en-US"/>
+        </w:rPr>
+        <w:t xml:space="preserve"> It is required to find an optimum architecture since it takes too long time without converging within maximum number of episodes. For this purpose, I ran GPU power in Udacity workspace to make the things quicker to find optimum point.</w:t>
+      </w:r>
+      <w:r>
+        <w:rPr>
+          <w:lang w:val="en-US"/>
+        </w:rPr>
+        <w:t xml:space="preserve"> The second one was understanding the process between two agent</w:t>
+      </w:r>
+      <w:r>
+        <w:rPr>
+          <w:lang w:val="en-US"/>
+        </w:rPr>
+        <w:t>s</w:t>
+      </w:r>
+      <w:r>
+        <w:rPr>
+          <w:lang w:val="en-US"/>
+        </w:rPr>
+        <w:t xml:space="preserve"> since during course, we have trained only single agent.</w:t>
+      </w:r>
+    </w:p>
+    <w:p>
+      <w:pPr>
+        <w:pStyle w:val="Heading2"/>
+        <w:rPr>
+          <w:lang w:val="en-US"/>
+        </w:rPr>
+      </w:pPr>
+      <w:r>
+        <w:rPr>
           <w:lang w:val="en-US"/>
         </w:rPr>
         <w:tab/>
-        <w:t># replay buffer size</w:t>
-      </w:r>
-    </w:p>
-    <w:p>
-      <w:pPr>
-        <w:rPr>
-          <w:b/>
-          <w:lang w:val="en-US"/>
-        </w:rPr>
-      </w:pPr>
-      <w:r>
-        <w:rPr>
-          <w:b/>
-          <w:lang w:val="en-US"/>
-        </w:rPr>
-        <w:t xml:space="preserve">BATCH_SIZE = 128        </w:t>
-      </w:r>
-      <w:r>
-        <w:rPr>
-          <w:b/>
-          <w:lang w:val="en-US"/>
-        </w:rPr>
-        <w:tab/>
-      </w:r>
-      <w:r>
-        <w:rPr>
-          <w:b/>
-          <w:lang w:val="en-US"/>
-        </w:rPr>
-        <w:tab/>
-        <w:t># minibatch size</w:t>
-      </w:r>
-    </w:p>
-    <w:p>
-      <w:pPr>
-        <w:rPr>
-          <w:b/>
-          <w:lang w:val="en-US"/>
-        </w:rPr>
-      </w:pPr>
-      <w:r>
-        <w:rPr>
-          <w:b/>
-          <w:lang w:val="en-US"/>
-        </w:rPr>
-        <w:t xml:space="preserve">GAMMA = 0.99            </w:t>
-      </w:r>
-      <w:r>
-        <w:rPr>
-          <w:b/>
-          <w:lang w:val="en-US"/>
-        </w:rPr>
-        <w:tab/>
-      </w:r>
-      <w:r>
-        <w:rPr>
-          <w:b/>
-          <w:lang w:val="en-US"/>
-        </w:rPr>
-        <w:tab/>
-        <w:t># discount factor</w:t>
-      </w:r>
-    </w:p>
-    <w:p>
-      <w:pPr>
-        <w:rPr>
-          <w:b/>
-          <w:lang w:val="en-US"/>
-        </w:rPr>
-      </w:pPr>
-      <w:r>
-        <w:rPr>
-          <w:b/>
-          <w:lang w:val="en-US"/>
-        </w:rPr>
-        <w:t xml:space="preserve">TAU = 1e-3              </w:t>
-      </w:r>
-      <w:r>
-        <w:rPr>
-          <w:b/>
-          <w:lang w:val="en-US"/>
-        </w:rPr>
-        <w:tab/>
-      </w:r>
-      <w:r>
-        <w:rPr>
-          <w:b/>
-          <w:lang w:val="en-US"/>
-        </w:rPr>
-        <w:tab/>
-        <w:t># for soft update of target parameters</w:t>
-      </w:r>
-    </w:p>
-    <w:p>
-      <w:pPr>
-        <w:rPr>
-          <w:b/>
-          <w:lang w:val="en-US"/>
-        </w:rPr>
-      </w:pPr>
-      <w:r>
-        <w:rPr>
-          <w:b/>
-          <w:lang w:val="en-US"/>
-        </w:rPr>
-        <w:t xml:space="preserve">LR_ACTOR = 2e-4         </w:t>
-      </w:r>
-      <w:r>
-        <w:rPr>
-          <w:b/>
-          <w:lang w:val="en-US"/>
-        </w:rPr>
-        <w:tab/>
-      </w:r>
-      <w:r>
-        <w:rPr>
-          <w:b/>
-          <w:lang w:val="en-US"/>
-        </w:rPr>
-        <w:tab/>
-        <w:t xml:space="preserve"># learning rate of the actor </w:t>
-      </w:r>
-    </w:p>
-    <w:p>
-      <w:pPr>
-        <w:rPr>
-          <w:b/>
-          <w:lang w:val="en-US"/>
-        </w:rPr>
-      </w:pPr>
-      <w:r>
-        <w:rPr>
-          <w:b/>
-          <w:lang w:val="en-US"/>
-        </w:rPr>
-        <w:t xml:space="preserve">LR_CRITIC = 2e-4       </w:t>
-      </w:r>
-      <w:r>
-        <w:rPr>
-          <w:b/>
-          <w:lang w:val="en-US"/>
-        </w:rPr>
-        <w:tab/>
-      </w:r>
-      <w:r>
-        <w:rPr>
-          <w:b/>
-          <w:lang w:val="en-US"/>
-        </w:rPr>
-        <w:tab/>
-        <w:t># learning rate of the critic</w:t>
-      </w:r>
-    </w:p>
-    <w:p>
-      <w:pPr>
-        <w:rPr>
-          <w:lang w:val="en-US"/>
-        </w:rPr>
-      </w:pPr>
-      <w:r>
-        <w:rPr>
-          <w:b/>
-          <w:lang w:val="en-US"/>
-        </w:rPr>
-        <w:t xml:space="preserve">WEIGHT_DECAY = 0        </w:t>
-      </w:r>
-      <w:r>
-        <w:rPr>
-          <w:b/>
-          <w:lang w:val="en-US"/>
-        </w:rPr>
-        <w:tab/>
-        <w:t># L2 weight decay</w:t>
-      </w:r>
-    </w:p>
-    <w:p>
-      <w:pPr>
-        <w:rPr>
-          <w:lang w:val="en-US"/>
-        </w:rPr>
-      </w:pPr>
-      <w:proofErr w:type="spellStart"/>
-      <w:r>
-        <w:rPr>
-          <w:b/>
-          <w:lang w:val="en-US"/>
-        </w:rPr>
-        <w:t>QUNoise_theta</w:t>
-      </w:r>
-      <w:proofErr w:type="spellEnd"/>
-      <w:r>
-        <w:rPr>
-          <w:b/>
-          <w:lang w:val="en-US"/>
-        </w:rPr>
-        <w:t xml:space="preserve"> = 0.15</w:t>
-      </w:r>
-      <w:r>
-        <w:rPr>
-          <w:b/>
-          <w:lang w:val="en-US"/>
-        </w:rPr>
-        <w:tab/>
-      </w:r>
-      <w:r>
-        <w:rPr>
-          <w:b/>
-          <w:lang w:val="en-US"/>
-        </w:rPr>
-        <w:tab/>
-        <w:t>#</w:t>
-      </w:r>
-      <w:proofErr w:type="spellStart"/>
-      <w:r>
-        <w:rPr>
-          <w:b/>
-          <w:lang w:val="en-US"/>
-        </w:rPr>
-        <w:t>QUNoise</w:t>
-      </w:r>
-      <w:proofErr w:type="spellEnd"/>
-      <w:r>
-        <w:rPr>
-          <w:b/>
-          <w:lang w:val="en-US"/>
-        </w:rPr>
-        <w:t xml:space="preserve"> theta factor</w:t>
-      </w:r>
-    </w:p>
-    <w:p>
-      <w:pPr>
-        <w:rPr>
-          <w:lang w:val="en-US"/>
-        </w:rPr>
-      </w:pPr>
-      <w:proofErr w:type="spellStart"/>
-      <w:r>
-        <w:rPr>
-          <w:b/>
-          <w:lang w:val="en-US"/>
-        </w:rPr>
-        <w:t>QUNoise_sigma</w:t>
-      </w:r>
-      <w:proofErr w:type="spellEnd"/>
-      <w:r>
-        <w:rPr>
-          <w:b/>
-          <w:lang w:val="en-US"/>
-        </w:rPr>
-        <w:t xml:space="preserve"> = 0.15</w:t>
-      </w:r>
-      <w:r>
-        <w:rPr>
-          <w:b/>
-          <w:lang w:val="en-US"/>
-        </w:rPr>
-        <w:tab/>
-      </w:r>
-      <w:r>
-        <w:rPr>
-          <w:b/>
-          <w:lang w:val="en-US"/>
-        </w:rPr>
-        <w:tab/>
-        <w:t>#</w:t>
-      </w:r>
-      <w:proofErr w:type="spellStart"/>
-      <w:r>
-        <w:rPr>
-          <w:b/>
-          <w:lang w:val="en-US"/>
-        </w:rPr>
-        <w:t>QUNoise</w:t>
-      </w:r>
-      <w:proofErr w:type="spellEnd"/>
-      <w:r>
-        <w:rPr>
-          <w:b/>
-          <w:lang w:val="en-US"/>
-        </w:rPr>
-        <w:t xml:space="preserve"> sigma factor</w:t>
-      </w:r>
-    </w:p>
-    <w:p>
-      <w:pPr>
-        <w:rPr>
-          <w:lang w:val="en-US"/>
-        </w:rPr>
-      </w:pPr>
-    </w:p>
-    <w:p>
-      <w:pPr>
-        <w:pStyle w:val="Heading2"/>
-        <w:rPr>
-          <w:lang w:val="en-US"/>
-        </w:rPr>
-      </w:pPr>
-      <w:r>
-        <w:rPr>
-          <w:lang w:val="en-US"/>
-        </w:rPr>
-        <w:t>Problems During Project</w:t>
-      </w:r>
-      <w:r>
-        <w:rPr>
-          <w:lang w:val="en-US"/>
-        </w:rPr>
-        <w:t>:</w:t>
-      </w:r>
-    </w:p>
-    <w:p>
-      <w:pPr>
-        <w:rPr>
-          <w:lang w:val="en-US"/>
-        </w:rPr>
-      </w:pPr>
-    </w:p>
-    <w:p>
-      <w:pPr>
-        <w:ind w:firstLine="708"/>
-        <w:rPr>
-          <w:lang w:val="en-US"/>
-        </w:rPr>
-      </w:pPr>
-      <w:r>
-        <w:rPr>
-          <w:lang w:val="en-US"/>
-        </w:rPr>
-        <w:t xml:space="preserve">During the project, there were two different difficulty. First one was </w:t>
-      </w:r>
-      <w:r>
-        <w:rPr>
-          <w:lang w:val="en-US"/>
-        </w:rPr>
-        <w:t>network size</w:t>
-      </w:r>
-      <w:r>
-        <w:rPr>
-          <w:lang w:val="en-US"/>
-        </w:rPr>
-        <w:t xml:space="preserve"> p</w:t>
-      </w:r>
-      <w:r>
-        <w:rPr>
-          <w:lang w:val="en-US"/>
-        </w:rPr>
-        <w:t xml:space="preserve">roblem. The agent was not training takes too long time since at the beginning I took the size from example then I made some experiment as above. The second one is like first one. When I run the code in my local machine it takes too much time so I run the code in Udacity workspace in CPU mode and the speed of workspace is better with respect to my local environment. The experiments did in </w:t>
-      </w:r>
-      <w:r>
-        <w:rPr>
-          <w:lang w:val="en-US"/>
-        </w:rPr>
-        <w:t>above. Moreover, during training phase, I run the code for lower scores and after then I run the code for higher scores.</w:t>
-      </w:r>
-    </w:p>
-    <w:p>
-      <w:pPr>
-        <w:pStyle w:val="Heading2"/>
-        <w:rPr>
-          <w:lang w:val="en-US"/>
-        </w:rPr>
-      </w:pPr>
+      </w:r>
     </w:p>
     <w:p>
       <w:pPr>
@@ -1314,7 +1605,13 @@
         <w:rPr>
           <w:lang w:val="en-US"/>
         </w:rPr>
-        <w:t>More architecture experiment and parameter optimization</w:t>
+        <w:t>P</w:t>
+      </w:r>
+      <w:r>
+        <w:rPr>
+          <w:lang w:val="en-US"/>
+        </w:rPr>
+        <w:t>arameter optimization</w:t>
       </w:r>
     </w:p>
     <w:p>
@@ -1332,37 +1629,7 @@
         <w:rPr>
           <w:lang w:val="en-US"/>
         </w:rPr>
-        <w:t xml:space="preserve">The parameters are taken from exercises so there could be better ones </w:t>
-      </w:r>
-      <w:r>
-        <w:rPr>
-          <w:lang w:val="en-US"/>
-        </w:rPr>
-        <w:t>and</w:t>
-      </w:r>
-      <w:r>
-        <w:rPr>
-          <w:lang w:val="en-US"/>
-        </w:rPr>
-        <w:t>,</w:t>
-      </w:r>
-      <w:r>
-        <w:rPr>
-          <w:lang w:val="en-US"/>
-        </w:rPr>
-        <w:t xml:space="preserve"> I tried 3 different model </w:t>
-      </w:r>
-      <w:r>
-        <w:rPr>
-          <w:lang w:val="en-US"/>
-        </w:rPr>
-        <w:t>architectures</w:t>
-      </w:r>
-      <w:r>
-        <w:rPr>
-          <w:lang w:val="en-US"/>
-        </w:rPr>
-        <w:t xml:space="preserve"> so there could be better architectures as well.</w:t>
+        <w:t xml:space="preserve">The parameters are set by default but there could be better parameters for this environment and architecture. </w:t>
       </w:r>
     </w:p>
     <w:p>
@@ -1386,13 +1653,13 @@
         <w:rPr>
           <w:lang w:val="en-US"/>
         </w:rPr>
-        <w:t xml:space="preserve">second version of environment and </w:t>
-      </w:r>
-      <w:r>
-        <w:rPr>
-          <w:lang w:val="en-US"/>
-        </w:rPr>
-        <w:t>Crawl enrolment.</w:t>
+        <w:t>soccer environment solution</w:t>
+      </w:r>
+      <w:r>
+        <w:rPr>
+          <w:lang w:val="en-US"/>
+        </w:rPr>
+        <w:t>.</w:t>
       </w:r>
     </w:p>
     <w:p>
@@ -1410,8 +1677,65 @@
         <w:rPr>
           <w:lang w:val="en-US"/>
         </w:rPr>
-        <w:t xml:space="preserve">Training agents for these environments could be challenging and gives me inspirations. </w:t>
-      </w:r>
+        <w:t>A new environment could give better understanding of the course.</w:t>
+      </w:r>
+    </w:p>
+    <w:p>
+      <w:pPr>
+        <w:pStyle w:val="ListParagraph"/>
+        <w:numPr>
+          <w:ilvl w:val="0"/>
+          <w:numId w:val="1"/>
+        </w:numPr>
+        <w:rPr>
+          <w:lang w:val="en-US"/>
+        </w:rPr>
+      </w:pPr>
+      <w:r>
+        <w:rPr>
+          <w:lang w:val="en-US"/>
+        </w:rPr>
+        <w:t xml:space="preserve">Implementing </w:t>
+      </w:r>
+      <w:r>
+        <w:rPr>
+          <w:lang w:val="en-US"/>
+        </w:rPr>
+        <w:t>different agent for the environment</w:t>
+      </w:r>
+      <w:bookmarkStart w:id="0" w:name="_GoBack"/>
+      <w:bookmarkEnd w:id="0"/>
+      <w:r>
+        <w:rPr>
+          <w:lang w:val="en-US"/>
+        </w:rPr>
+        <w:t>.</w:t>
+      </w:r>
+    </w:p>
+    <w:p>
+      <w:pPr>
+        <w:pStyle w:val="ListParagraph"/>
+        <w:numPr>
+          <w:ilvl w:val="1"/>
+          <w:numId w:val="1"/>
+        </w:numPr>
+        <w:rPr>
+          <w:lang w:val="en-US"/>
+        </w:rPr>
+      </w:pPr>
+      <w:r>
+        <w:rPr>
+          <w:lang w:val="en-US"/>
+        </w:rPr>
+        <w:t xml:space="preserve">A new algorithm could be used for inspiration. </w:t>
+      </w:r>
+    </w:p>
+    <w:p>
+      <w:pPr>
+        <w:rPr>
+          <w:lang w:val="en-US"/>
+        </w:rPr>
+      </w:pPr>
     </w:p>
     <w:p>
       <w:pPr>
@@ -2362,6 +2686,21 @@
       <w:szCs w:val="24"/>
     </w:rPr>
   </w:style>
+  <w:style w:type="character" w:customStyle="1" w:styleId="pl-v">
+    <w:name w:val="pl-v"/>
+    <w:basedOn w:val="DefaultParagraphFont"/>
+    <w:rsid w:val="003065D2"/>
+  </w:style>
+  <w:style w:type="character" w:customStyle="1" w:styleId="pl-c1">
+    <w:name w:val="pl-c1"/>
+    <w:basedOn w:val="DefaultParagraphFont"/>
+    <w:rsid w:val="003065D2"/>
+  </w:style>
+  <w:style w:type="character" w:customStyle="1" w:styleId="pl-en">
+    <w:name w:val="pl-en"/>
+    <w:basedOn w:val="DefaultParagraphFont"/>
+    <w:rsid w:val="003065D2"/>
+  </w:style>
 </w:styles>
 </file>
 

</xml_diff>